<commit_message>
Opgaveformulering korrekturlæst og indsat i projektrapport
</commit_message>
<xml_diff>
--- a/Rapport og projektdokumentation/Rapport/3) Opgaveformulering.docx
+++ b/Rapport og projektdokumentation/Rapport/3) Opgaveformulering.docx
@@ -19,6 +19,7 @@
           <w:lang w:eastAsia="da-DK"/>
         </w:rPr>
       </w:pPr>
+      <w:bookmarkStart w:id="0" w:name="_GoBack"/>
       <w:r>
         <w:rPr>
           <w:rFonts w:ascii="Calibri" w:eastAsia="Times New Roman" w:hAnsi="Calibri" w:cs="Times New Roman"/>
@@ -119,15 +120,39 @@
           <w:color w:val="000000"/>
           <w:lang w:eastAsia="da-DK"/>
         </w:rPr>
-        <w:t>afspille lydsamples, samt generere MIDI-</w:t>
-      </w:r>
-      <w:r>
-        <w:rPr>
-          <w:rFonts w:ascii="Calibri" w:eastAsia="Times New Roman" w:hAnsi="Calibri" w:cs="Times New Roman"/>
-          <w:color w:val="000000"/>
-          <w:lang w:eastAsia="da-DK"/>
-        </w:rPr>
-        <w:t>tone- og CC-signaler, på baggrund af data fra</w:t>
+        <w:t xml:space="preserve">afspille </w:t>
+      </w:r>
+      <w:r>
+        <w:rPr>
+          <w:rFonts w:ascii="Calibri" w:eastAsia="Times New Roman" w:hAnsi="Calibri" w:cs="Times New Roman"/>
+          <w:color w:val="000000"/>
+          <w:lang w:eastAsia="da-DK"/>
+        </w:rPr>
+        <w:t>lydsamples, og</w:t>
+      </w:r>
+      <w:r>
+        <w:rPr>
+          <w:rFonts w:ascii="Calibri" w:eastAsia="Times New Roman" w:hAnsi="Calibri" w:cs="Times New Roman"/>
+          <w:color w:val="000000"/>
+          <w:lang w:eastAsia="da-DK"/>
+        </w:rPr>
+        <w:t xml:space="preserve"> generere MIDI-</w:t>
+      </w:r>
+      <w:r>
+        <w:rPr>
+          <w:rFonts w:ascii="Calibri" w:eastAsia="Times New Roman" w:hAnsi="Calibri" w:cs="Times New Roman"/>
+          <w:color w:val="000000"/>
+          <w:lang w:eastAsia="da-DK"/>
+        </w:rPr>
+        <w:t>tone- og CC-signaler</w:t>
+      </w:r>
+      <w:r>
+        <w:rPr>
+          <w:rFonts w:ascii="Calibri" w:eastAsia="Times New Roman" w:hAnsi="Calibri" w:cs="Times New Roman"/>
+          <w:color w:val="000000"/>
+          <w:lang w:eastAsia="da-DK"/>
+        </w:rPr>
+        <w:t xml:space="preserve"> på baggrund af data fra</w:t>
       </w:r>
       <w:r>
         <w:rPr>
@@ -253,7 +278,10 @@
         <w:t xml:space="preserve">skal </w:t>
       </w:r>
       <w:r>
-        <w:t>indeholde faglige elementer fra semesterets andre fag.</w:t>
+        <w:t>indeholde faglige elem</w:t>
+      </w:r>
+      <w:r>
+        <w:t>enter fra semesterets andre fag</w:t>
       </w:r>
     </w:p>
     <w:p>
@@ -276,7 +304,10 @@
         <w:t xml:space="preserve">skal </w:t>
       </w:r>
       <w:r>
-        <w:t xml:space="preserve">anvende </w:t>
+        <w:t>anvend</w:t>
+      </w:r>
+      <w:r>
+        <w:t xml:space="preserve">e </w:t>
       </w:r>
       <w:proofErr w:type="spellStart"/>
       <w:r>
@@ -292,7 +323,7 @@
       </w:r>
       <w:proofErr w:type="spellEnd"/>
       <w:r>
-        <w:t xml:space="preserve"> teknologi.</w:t>
+        <w:t>-teknologi</w:t>
       </w:r>
     </w:p>
     <w:p>
@@ -402,8 +433,6 @@
         </w:rPr>
         <w:t>Og på baggrund af disse:</w:t>
       </w:r>
-      <w:bookmarkStart w:id="0" w:name="_GoBack"/>
-      <w:bookmarkEnd w:id="0"/>
     </w:p>
     <w:p>
       <w:pPr>
@@ -451,14 +480,33 @@
       <w:pPr>
         <w:spacing w:line="240" w:lineRule="auto"/>
         <w:textAlignment w:val="center"/>
-        <w:rPr>
-          <w:rFonts w:ascii="Calibri" w:eastAsia="Times New Roman" w:hAnsi="Calibri" w:cs="Times New Roman"/>
-          <w:color w:val="000000"/>
-          <w:lang w:eastAsia="da-DK"/>
-        </w:rPr>
-      </w:pPr>
-      <w:r>
-        <w:t xml:space="preserve">Efter konsultation med vejleder er der taget en beslutning om at udskifte </w:t>
+      </w:pPr>
+      <w:r>
+        <w:t>Efter konsultation med</w:t>
+      </w:r>
+      <w:r>
+        <w:t>,</w:t>
+      </w:r>
+      <w:r>
+        <w:t xml:space="preserve"> </w:t>
+      </w:r>
+      <w:r>
+        <w:t xml:space="preserve">og tilladelse fra, </w:t>
+      </w:r>
+      <w:r>
+        <w:t>vejleder</w:t>
+      </w:r>
+      <w:r>
+        <w:t>,</w:t>
+      </w:r>
+      <w:r>
+        <w:t xml:space="preserve"> </w:t>
+      </w:r>
+      <w:r>
+        <w:t>er det besluttet</w:t>
+      </w:r>
+      <w:r>
+        <w:t xml:space="preserve"> at udskifte </w:t>
       </w:r>
       <w:proofErr w:type="spellStart"/>
       <w:r>
@@ -474,113 +522,125 @@
       </w:r>
       <w:proofErr w:type="spellEnd"/>
       <w:r>
-        <w:t xml:space="preserve"> Pi.</w:t>
-      </w:r>
-      <w:r>
-        <w:br/>
-        <w:t>Beslutningen bag dette er taget på baggrund af imple</w:t>
-      </w:r>
-      <w:r>
-        <w:t>menterings problemer af</w:t>
-      </w:r>
-      <w:r>
-        <w:t xml:space="preserve"> </w:t>
+        <w:t xml:space="preserve"> Pi</w:t>
+      </w:r>
+      <w:r>
+        <w:t xml:space="preserve"> model B+. Denne beslutning</w:t>
+      </w:r>
+      <w:r>
+        <w:t xml:space="preserve"> er taget på baggrund af </w:t>
+      </w:r>
+      <w:r>
+        <w:t xml:space="preserve">problemer med </w:t>
+      </w:r>
+      <w:r>
+        <w:t>imple</w:t>
+      </w:r>
+      <w:r>
+        <w:t>mentering</w:t>
+      </w:r>
+      <w:r>
+        <w:t xml:space="preserve"> af</w:t>
+      </w:r>
+      <w:r>
+        <w:t xml:space="preserve"> ALSA-</w:t>
+      </w:r>
+      <w:r>
+        <w:t xml:space="preserve">biblioteker, </w:t>
+      </w:r>
+      <w:r>
+        <w:t xml:space="preserve">det </w:t>
+      </w:r>
+      <w:r>
+        <w:t>eksterne MIDI-lydkort og L</w:t>
+      </w:r>
+      <w:r>
+        <w:t>inux</w:t>
+      </w:r>
+      <w:r>
+        <w:t>-</w:t>
+      </w:r>
+      <w:r>
+        <w:t xml:space="preserve">sampleren på </w:t>
       </w:r>
       <w:proofErr w:type="spellStart"/>
       <w:r>
-        <w:t>Alsa</w:t>
+        <w:t>Devkit</w:t>
       </w:r>
       <w:proofErr w:type="spellEnd"/>
       <w:r>
-        <w:t xml:space="preserve"> biblioteker, </w:t>
-      </w:r>
-      <w:r>
-        <w:t xml:space="preserve">det </w:t>
-      </w:r>
-      <w:r>
-        <w:t xml:space="preserve">eksterne MIDI lydkort og </w:t>
+        <w:t xml:space="preserve"> 8000. </w:t>
+      </w:r>
+    </w:p>
+    <w:p>
+      <w:pPr>
+        <w:spacing w:line="240" w:lineRule="auto"/>
+        <w:textAlignment w:val="center"/>
+        <w:rPr>
+          <w:rFonts w:ascii="Calibri" w:eastAsia="Times New Roman" w:hAnsi="Calibri" w:cs="Times New Roman"/>
+          <w:color w:val="000000"/>
+          <w:lang w:eastAsia="da-DK"/>
+        </w:rPr>
+      </w:pPr>
+      <w:r>
+        <w:rPr>
+          <w:rFonts w:ascii="Calibri" w:eastAsia="Times New Roman" w:hAnsi="Calibri" w:cs="Times New Roman"/>
+          <w:color w:val="000000"/>
+          <w:lang w:eastAsia="da-DK"/>
+        </w:rPr>
+        <w:t>Visionen bag proje</w:t>
+      </w:r>
+      <w:r>
+        <w:rPr>
+          <w:rFonts w:ascii="Calibri" w:eastAsia="Times New Roman" w:hAnsi="Calibri" w:cs="Times New Roman"/>
+          <w:color w:val="000000"/>
+          <w:lang w:eastAsia="da-DK"/>
+        </w:rPr>
+        <w:t>ktet er at skabe et nyt udtryks-</w:t>
+      </w:r>
+      <w:r>
+        <w:rPr>
+          <w:rFonts w:ascii="Calibri" w:eastAsia="Times New Roman" w:hAnsi="Calibri" w:cs="Times New Roman"/>
+          <w:color w:val="000000"/>
+          <w:lang w:eastAsia="da-DK"/>
+        </w:rPr>
+        <w:t xml:space="preserve">medie for musikere, </w:t>
+      </w:r>
+      <w:r>
+        <w:rPr>
+          <w:rFonts w:ascii="Calibri" w:eastAsia="Times New Roman" w:hAnsi="Calibri" w:cs="Times New Roman"/>
+          <w:color w:val="000000"/>
+          <w:lang w:eastAsia="da-DK"/>
+        </w:rPr>
+        <w:t>foruden</w:t>
+      </w:r>
+      <w:r>
+        <w:rPr>
+          <w:rFonts w:ascii="Calibri" w:eastAsia="Times New Roman" w:hAnsi="Calibri" w:cs="Times New Roman"/>
+          <w:color w:val="000000"/>
+          <w:lang w:eastAsia="da-DK"/>
+        </w:rPr>
+        <w:t xml:space="preserve"> at inkludere</w:t>
+      </w:r>
+      <w:r>
+        <w:rPr>
+          <w:rFonts w:ascii="Calibri" w:eastAsia="Times New Roman" w:hAnsi="Calibri" w:cs="Times New Roman"/>
+          <w:color w:val="000000"/>
+          <w:lang w:eastAsia="da-DK"/>
+        </w:rPr>
+        <w:t xml:space="preserve"> hidtil </w:t>
       </w:r>
       <w:proofErr w:type="spellStart"/>
       <w:r>
-        <w:t>linuxsampleren</w:t>
+        <w:rPr>
+          <w:rFonts w:ascii="Calibri" w:eastAsia="Times New Roman" w:hAnsi="Calibri" w:cs="Times New Roman"/>
+          <w:color w:val="000000"/>
+          <w:lang w:eastAsia="da-DK"/>
+        </w:rPr>
+        <w:t>ulærte</w:t>
       </w:r>
       <w:proofErr w:type="spellEnd"/>
       <w:r>
-        <w:t xml:space="preserve"> på </w:t>
-      </w:r>
-      <w:proofErr w:type="spellStart"/>
-      <w:r>
-        <w:t>Devkit</w:t>
-      </w:r>
-      <w:proofErr w:type="spellEnd"/>
-      <w:r>
-        <w:t xml:space="preserve"> 8000. </w:t>
-      </w:r>
-      <w:r>
-        <w:br/>
-      </w:r>
-      <w:r>
-        <w:br/>
-      </w:r>
-      <w:r>
-        <w:rPr>
-          <w:rFonts w:ascii="Calibri" w:eastAsia="Times New Roman" w:hAnsi="Calibri" w:cs="Times New Roman"/>
-          <w:color w:val="000000"/>
-          <w:lang w:eastAsia="da-DK"/>
-        </w:rPr>
-        <w:t>Visionen bag proje</w:t>
-      </w:r>
-      <w:r>
-        <w:rPr>
-          <w:rFonts w:ascii="Calibri" w:eastAsia="Times New Roman" w:hAnsi="Calibri" w:cs="Times New Roman"/>
-          <w:color w:val="000000"/>
-          <w:lang w:eastAsia="da-DK"/>
-        </w:rPr>
-        <w:t>ktet er at skabe et nyt udtryks-</w:t>
-      </w:r>
-      <w:r>
-        <w:rPr>
-          <w:rFonts w:ascii="Calibri" w:eastAsia="Times New Roman" w:hAnsi="Calibri" w:cs="Times New Roman"/>
-          <w:color w:val="000000"/>
-          <w:lang w:eastAsia="da-DK"/>
-        </w:rPr>
-        <w:t xml:space="preserve">medie for musikere, </w:t>
-      </w:r>
-      <w:r>
-        <w:rPr>
-          <w:rFonts w:ascii="Calibri" w:eastAsia="Times New Roman" w:hAnsi="Calibri" w:cs="Times New Roman"/>
-          <w:color w:val="000000"/>
-          <w:lang w:eastAsia="da-DK"/>
-        </w:rPr>
-        <w:t>foruden</w:t>
-      </w:r>
-      <w:r>
-        <w:rPr>
-          <w:rFonts w:ascii="Calibri" w:eastAsia="Times New Roman" w:hAnsi="Calibri" w:cs="Times New Roman"/>
-          <w:color w:val="000000"/>
-          <w:lang w:eastAsia="da-DK"/>
-        </w:rPr>
-        <w:t xml:space="preserve"> at inkludere</w:t>
-      </w:r>
-      <w:r>
-        <w:rPr>
-          <w:rFonts w:ascii="Calibri" w:eastAsia="Times New Roman" w:hAnsi="Calibri" w:cs="Times New Roman"/>
-          <w:color w:val="000000"/>
-          <w:lang w:eastAsia="da-DK"/>
-        </w:rPr>
-        <w:t xml:space="preserve"> hidtil </w:t>
-      </w:r>
-      <w:proofErr w:type="spellStart"/>
-      <w:r>
-        <w:rPr>
-          <w:rFonts w:ascii="Calibri" w:eastAsia="Times New Roman" w:hAnsi="Calibri" w:cs="Times New Roman"/>
-          <w:color w:val="000000"/>
-          <w:lang w:eastAsia="da-DK"/>
-        </w:rPr>
-        <w:t>ulærte</w:t>
-      </w:r>
-      <w:proofErr w:type="spellEnd"/>
-      <w:r>
         <w:rPr>
           <w:rFonts w:ascii="Calibri" w:eastAsia="Times New Roman" w:hAnsi="Calibri" w:cs="Times New Roman"/>
           <w:color w:val="000000"/>
@@ -604,8 +664,8 @@
         </w:rPr>
         <w:t>ke glæde, systemet vil medføre.</w:t>
       </w:r>
+      <w:bookmarkEnd w:id="0"/>
     </w:p>
-    <w:p/>
     <w:sectPr>
       <w:pgSz w:w="11906" w:h="16838"/>
       <w:pgMar w:top="1701" w:right="1134" w:bottom="1701" w:left="1134" w:header="708" w:footer="708" w:gutter="0"/>

</xml_diff>